<commit_message>
Update - Forth push. (Goh Eu Gene)
Update - Forth push. (Goh Eu Gene)
</commit_message>
<xml_diff>
--- a/Answer-with-explanation.docx
+++ b/Answer-with-explanation.docx
@@ -41,140 +41,69 @@
       </w:pPr>
       <w:r>
         <w:rPr>
-          <w:rFonts w:ascii="Arial-BoldMT" w:hAnsi="Arial-BoldMT" w:cs="Arial-BoldMT"/>
-          <w:b/>
-          <w:bCs/>
-          <w:kern w:val="0"/>
-          <w:sz w:val="20"/>
-          <w:szCs w:val="20"/>
-        </w:rPr>
-        <w:t xml:space="preserve">- There is 3 files </w:t>
-      </w:r>
-    </w:p>
-    <w:p>
-      <w:pPr>
-        <w:rPr>
-          <w:rFonts w:ascii="Arial-BoldMT" w:hAnsi="Arial-BoldMT" w:cs="Arial-BoldMT"/>
-          <w:b/>
-          <w:bCs/>
-          <w:kern w:val="0"/>
-          <w:sz w:val="20"/>
-          <w:szCs w:val="20"/>
-        </w:rPr>
-      </w:pPr>
-    </w:p>
-    <w:p>
-      <w:pPr>
-        <w:rPr>
-          <w:rFonts w:ascii="Arial-BoldMT" w:hAnsi="Arial-BoldMT" w:cs="Arial-BoldMT"/>
-          <w:b/>
-          <w:bCs/>
-          <w:kern w:val="0"/>
-          <w:sz w:val="20"/>
-          <w:szCs w:val="20"/>
-        </w:rPr>
-      </w:pPr>
-      <w:r>
-        <w:rPr>
-          <w:rFonts w:ascii="Arial-BoldMT" w:hAnsi="Arial-BoldMT" w:cs="Arial-BoldMT"/>
-          <w:b/>
-          <w:bCs/>
-          <w:kern w:val="0"/>
-          <w:sz w:val="20"/>
-          <w:szCs w:val="20"/>
-        </w:rPr>
-        <w:t>Below is where the code logic/return results is fully in PHP using postman to test.</w:t>
-      </w:r>
-    </w:p>
-    <w:p>
-      <w:pPr>
-        <w:rPr>
-          <w:rFonts w:ascii="Arial-BoldMT" w:hAnsi="Arial-BoldMT" w:cs="Arial-BoldMT"/>
-          <w:b/>
-          <w:bCs/>
-          <w:kern w:val="0"/>
-          <w:sz w:val="20"/>
-          <w:szCs w:val="20"/>
-        </w:rPr>
-      </w:pPr>
-      <w:r>
-        <w:rPr>
-          <w:rFonts w:ascii="Arial-BoldMT" w:hAnsi="Arial-BoldMT" w:cs="Arial-BoldMT"/>
-          <w:b/>
-          <w:bCs/>
-          <w:kern w:val="0"/>
-          <w:sz w:val="20"/>
-          <w:szCs w:val="20"/>
-        </w:rPr>
-        <w:t>- ‘</w:t>
-      </w:r>
-      <w:r>
-        <w:rPr>
-          <w:rFonts w:ascii="Arial-BoldMT" w:hAnsi="Arial-BoldMT" w:cs="Arial-BoldMT"/>
-          <w:b/>
-          <w:bCs/>
-          <w:kern w:val="0"/>
-          <w:sz w:val="20"/>
-          <w:szCs w:val="20"/>
-        </w:rPr>
-        <w:t>backend</w:t>
-      </w:r>
-      <w:r>
-        <w:rPr>
-          <w:rFonts w:ascii="Arial-BoldMT" w:hAnsi="Arial-BoldMT" w:cs="Arial-BoldMT"/>
-          <w:b/>
-          <w:bCs/>
-          <w:kern w:val="0"/>
-          <w:sz w:val="20"/>
-          <w:szCs w:val="20"/>
-        </w:rPr>
-        <w:t>-</w:t>
-      </w:r>
-      <w:proofErr w:type="spellStart"/>
-      <w:r>
-        <w:rPr>
-          <w:rFonts w:ascii="Arial-BoldMT" w:hAnsi="Arial-BoldMT" w:cs="Arial-BoldMT"/>
-          <w:b/>
-          <w:bCs/>
-          <w:kern w:val="0"/>
-          <w:sz w:val="20"/>
-          <w:szCs w:val="20"/>
-        </w:rPr>
-        <w:t>frontend</w:t>
-      </w:r>
-      <w:r>
-        <w:rPr>
-          <w:rFonts w:ascii="Arial-BoldMT" w:hAnsi="Arial-BoldMT" w:cs="Arial-BoldMT"/>
-          <w:b/>
-          <w:bCs/>
-          <w:kern w:val="0"/>
-          <w:sz w:val="20"/>
-          <w:szCs w:val="20"/>
-        </w:rPr>
-        <w:t>.php</w:t>
-      </w:r>
-      <w:proofErr w:type="spellEnd"/>
-      <w:r>
-        <w:rPr>
-          <w:rFonts w:ascii="Arial-BoldMT" w:hAnsi="Arial-BoldMT" w:cs="Arial-BoldMT"/>
-          <w:b/>
-          <w:bCs/>
-          <w:kern w:val="0"/>
-          <w:sz w:val="20"/>
-          <w:szCs w:val="20"/>
-        </w:rPr>
-        <w:t>’ where filter logic</w:t>
-      </w:r>
-      <w:r>
-        <w:rPr>
-          <w:rFonts w:ascii="Arial-BoldMT" w:hAnsi="Arial-BoldMT" w:cs="Arial-BoldMT"/>
-          <w:b/>
-          <w:bCs/>
-          <w:kern w:val="0"/>
-          <w:sz w:val="20"/>
-          <w:szCs w:val="20"/>
-        </w:rPr>
-        <w:t xml:space="preserve"> and frontend returned response data is handled as well.</w:t>
+          <w:rFonts w:ascii="ArialMT" w:hAnsi="ArialMT" w:cs="ArialMT"/>
+          <w:b/>
+          <w:bCs/>
+          <w:kern w:val="0"/>
+          <w:sz w:val="20"/>
+          <w:szCs w:val="20"/>
+        </w:rPr>
+        <w:t xml:space="preserve">Total time spent to complete </w:t>
+      </w:r>
+      <w:r>
+        <w:rPr>
+          <w:rFonts w:ascii="Arial-BoldMT" w:hAnsi="Arial-BoldMT" w:cs="Arial-BoldMT"/>
+          <w:b/>
+          <w:bCs/>
+          <w:kern w:val="0"/>
+          <w:sz w:val="20"/>
+          <w:szCs w:val="20"/>
+        </w:rPr>
+        <w:t>Programming Test</w:t>
+      </w:r>
+      <w:r>
+        <w:rPr>
+          <w:rFonts w:ascii="ArialMT" w:hAnsi="ArialMT" w:cs="ArialMT"/>
+          <w:b/>
+          <w:bCs/>
+          <w:kern w:val="0"/>
+          <w:sz w:val="20"/>
+          <w:szCs w:val="20"/>
+        </w:rPr>
+        <w:t xml:space="preserve"> is </w:t>
+      </w:r>
+      <w:r>
+        <w:rPr>
+          <w:rFonts w:ascii="ArialMT" w:hAnsi="ArialMT" w:cs="ArialMT"/>
+          <w:b/>
+          <w:bCs/>
+          <w:kern w:val="0"/>
+          <w:sz w:val="20"/>
+          <w:szCs w:val="20"/>
+        </w:rPr>
+        <w:t xml:space="preserve">about </w:t>
+      </w:r>
+      <w:r>
+        <w:rPr>
+          <w:rFonts w:ascii="ArialMT" w:hAnsi="ArialMT" w:cs="ArialMT"/>
+          <w:b/>
+          <w:bCs/>
+          <w:kern w:val="0"/>
+          <w:sz w:val="20"/>
+          <w:szCs w:val="20"/>
+        </w:rPr>
+        <w:t>3</w:t>
+      </w:r>
+      <w:r>
+        <w:rPr>
+          <w:rFonts w:ascii="ArialMT" w:hAnsi="ArialMT" w:cs="ArialMT"/>
+          <w:b/>
+          <w:bCs/>
+          <w:kern w:val="0"/>
+          <w:sz w:val="20"/>
+          <w:szCs w:val="20"/>
+        </w:rPr>
+        <w:t xml:space="preserve"> hours+</w:t>
       </w:r>
     </w:p>
     <w:p>
@@ -191,6 +120,252 @@
           <w:szCs w:val="20"/>
         </w:rPr>
       </w:pPr>
+      <w:r>
+        <w:rPr>
+          <w:rFonts w:ascii="Arial-BoldMT" w:hAnsi="Arial-BoldMT" w:cs="Arial-BoldMT"/>
+          <w:b/>
+          <w:bCs/>
+          <w:kern w:val="0"/>
+          <w:sz w:val="20"/>
+          <w:szCs w:val="20"/>
+        </w:rPr>
+        <w:t xml:space="preserve">- There </w:t>
+      </w:r>
+      <w:proofErr w:type="gramStart"/>
+      <w:r>
+        <w:rPr>
+          <w:rFonts w:ascii="Arial-BoldMT" w:hAnsi="Arial-BoldMT" w:cs="Arial-BoldMT"/>
+          <w:b/>
+          <w:bCs/>
+          <w:kern w:val="0"/>
+          <w:sz w:val="20"/>
+          <w:szCs w:val="20"/>
+        </w:rPr>
+        <w:t>is</w:t>
+      </w:r>
+      <w:proofErr w:type="gramEnd"/>
+      <w:r>
+        <w:rPr>
+          <w:rFonts w:ascii="Arial-BoldMT" w:hAnsi="Arial-BoldMT" w:cs="Arial-BoldMT"/>
+          <w:b/>
+          <w:bCs/>
+          <w:kern w:val="0"/>
+          <w:sz w:val="20"/>
+          <w:szCs w:val="20"/>
+        </w:rPr>
+        <w:t xml:space="preserve"> 3 files</w:t>
+      </w:r>
+    </w:p>
+    <w:p>
+      <w:pPr>
+        <w:rPr>
+          <w:rFonts w:ascii="ArialMT" w:hAnsi="ArialMT" w:cs="ArialMT"/>
+          <w:b/>
+          <w:bCs/>
+          <w:kern w:val="0"/>
+          <w:sz w:val="20"/>
+          <w:szCs w:val="20"/>
+        </w:rPr>
+      </w:pPr>
+      <w:r>
+        <w:rPr>
+          <w:rFonts w:ascii="ArialMT" w:hAnsi="ArialMT" w:cs="ArialMT"/>
+          <w:b/>
+          <w:bCs/>
+          <w:kern w:val="0"/>
+          <w:sz w:val="20"/>
+          <w:szCs w:val="20"/>
+        </w:rPr>
+        <w:t>Files available:</w:t>
+      </w:r>
+    </w:p>
+    <w:p>
+      <w:pPr>
+        <w:rPr>
+          <w:rFonts w:ascii="Arial-BoldMT" w:hAnsi="Arial-BoldMT" w:cs="Arial-BoldMT"/>
+          <w:b/>
+          <w:bCs/>
+          <w:kern w:val="0"/>
+          <w:sz w:val="20"/>
+          <w:szCs w:val="20"/>
+        </w:rPr>
+      </w:pPr>
+    </w:p>
+    <w:p>
+      <w:pPr>
+        <w:rPr>
+          <w:rFonts w:ascii="Arial-BoldMT" w:hAnsi="Arial-BoldMT" w:cs="Arial-BoldMT"/>
+          <w:b/>
+          <w:bCs/>
+          <w:kern w:val="0"/>
+          <w:sz w:val="20"/>
+          <w:szCs w:val="20"/>
+        </w:rPr>
+      </w:pPr>
+      <w:r>
+        <w:rPr>
+          <w:rFonts w:ascii="Arial-BoldMT" w:hAnsi="Arial-BoldMT" w:cs="Arial-BoldMT"/>
+          <w:b/>
+          <w:bCs/>
+          <w:kern w:val="0"/>
+          <w:sz w:val="20"/>
+          <w:szCs w:val="20"/>
+        </w:rPr>
+        <w:t xml:space="preserve">Below is where the code logic/return results </w:t>
+      </w:r>
+      <w:proofErr w:type="gramStart"/>
+      <w:r>
+        <w:rPr>
+          <w:rFonts w:ascii="Arial-BoldMT" w:hAnsi="Arial-BoldMT" w:cs="Arial-BoldMT"/>
+          <w:b/>
+          <w:bCs/>
+          <w:kern w:val="0"/>
+          <w:sz w:val="20"/>
+          <w:szCs w:val="20"/>
+        </w:rPr>
+        <w:t>is</w:t>
+      </w:r>
+      <w:proofErr w:type="gramEnd"/>
+      <w:r>
+        <w:rPr>
+          <w:rFonts w:ascii="Arial-BoldMT" w:hAnsi="Arial-BoldMT" w:cs="Arial-BoldMT"/>
+          <w:b/>
+          <w:bCs/>
+          <w:kern w:val="0"/>
+          <w:sz w:val="20"/>
+          <w:szCs w:val="20"/>
+        </w:rPr>
+        <w:t xml:space="preserve"> fully in PHP using postman to test.</w:t>
+      </w:r>
+    </w:p>
+    <w:p>
+      <w:pPr>
+        <w:rPr>
+          <w:rFonts w:ascii="Arial-BoldMT" w:hAnsi="Arial-BoldMT" w:cs="Arial-BoldMT"/>
+          <w:b/>
+          <w:bCs/>
+          <w:kern w:val="0"/>
+          <w:sz w:val="20"/>
+          <w:szCs w:val="20"/>
+        </w:rPr>
+      </w:pPr>
+      <w:r>
+        <w:rPr>
+          <w:rFonts w:ascii="Arial-BoldMT" w:hAnsi="Arial-BoldMT" w:cs="Arial-BoldMT"/>
+          <w:b/>
+          <w:bCs/>
+          <w:kern w:val="0"/>
+          <w:sz w:val="20"/>
+          <w:szCs w:val="20"/>
+        </w:rPr>
+        <w:t>- ‘</w:t>
+      </w:r>
+      <w:r>
+        <w:rPr>
+          <w:rFonts w:ascii="Arial-BoldMT" w:hAnsi="Arial-BoldMT" w:cs="Arial-BoldMT"/>
+          <w:b/>
+          <w:bCs/>
+          <w:kern w:val="0"/>
+          <w:sz w:val="20"/>
+          <w:szCs w:val="20"/>
+        </w:rPr>
+        <w:t>backend</w:t>
+      </w:r>
+      <w:r>
+        <w:rPr>
+          <w:rFonts w:ascii="Arial-BoldMT" w:hAnsi="Arial-BoldMT" w:cs="Arial-BoldMT"/>
+          <w:b/>
+          <w:bCs/>
+          <w:kern w:val="0"/>
+          <w:sz w:val="20"/>
+          <w:szCs w:val="20"/>
+        </w:rPr>
+        <w:t>-</w:t>
+      </w:r>
+      <w:proofErr w:type="spellStart"/>
+      <w:r>
+        <w:rPr>
+          <w:rFonts w:ascii="Arial-BoldMT" w:hAnsi="Arial-BoldMT" w:cs="Arial-BoldMT"/>
+          <w:b/>
+          <w:bCs/>
+          <w:kern w:val="0"/>
+          <w:sz w:val="20"/>
+          <w:szCs w:val="20"/>
+        </w:rPr>
+        <w:t>frontend</w:t>
+      </w:r>
+      <w:r>
+        <w:rPr>
+          <w:rFonts w:ascii="Arial-BoldMT" w:hAnsi="Arial-BoldMT" w:cs="Arial-BoldMT"/>
+          <w:b/>
+          <w:bCs/>
+          <w:kern w:val="0"/>
+          <w:sz w:val="20"/>
+          <w:szCs w:val="20"/>
+        </w:rPr>
+        <w:t>.php</w:t>
+      </w:r>
+      <w:proofErr w:type="spellEnd"/>
+      <w:r>
+        <w:rPr>
+          <w:rFonts w:ascii="Arial-BoldMT" w:hAnsi="Arial-BoldMT" w:cs="Arial-BoldMT"/>
+          <w:b/>
+          <w:bCs/>
+          <w:kern w:val="0"/>
+          <w:sz w:val="20"/>
+          <w:szCs w:val="20"/>
+        </w:rPr>
+        <w:t>’ where filter logic</w:t>
+      </w:r>
+      <w:r>
+        <w:rPr>
+          <w:rFonts w:ascii="Arial-BoldMT" w:hAnsi="Arial-BoldMT" w:cs="Arial-BoldMT"/>
+          <w:b/>
+          <w:bCs/>
+          <w:kern w:val="0"/>
+          <w:sz w:val="20"/>
+          <w:szCs w:val="20"/>
+        </w:rPr>
+        <w:t xml:space="preserve"> and frontend returned response data is handled as well.</w:t>
+      </w:r>
+    </w:p>
+    <w:p>
+      <w:pPr>
+        <w:pBdr>
+          <w:bottom w:val="single" w:sz="6" w:space="1" w:color="auto"/>
+        </w:pBdr>
+        <w:rPr>
+          <w:rFonts w:ascii="Arial-BoldMT" w:hAnsi="Arial-BoldMT" w:cs="Arial-BoldMT"/>
+          <w:b/>
+          <w:bCs/>
+          <w:kern w:val="0"/>
+          <w:sz w:val="20"/>
+          <w:szCs w:val="20"/>
+        </w:rPr>
+      </w:pPr>
+    </w:p>
+    <w:p>
+      <w:pPr>
+        <w:rPr>
+          <w:rFonts w:ascii="ArialMT" w:hAnsi="ArialMT" w:cs="ArialMT"/>
+          <w:b/>
+          <w:bCs/>
+          <w:kern w:val="0"/>
+          <w:sz w:val="20"/>
+          <w:szCs w:val="20"/>
+        </w:rPr>
+      </w:pPr>
+      <w:r>
+        <w:rPr>
+          <w:rFonts w:ascii="ArialMT" w:hAnsi="ArialMT" w:cs="ArialMT"/>
+          <w:b/>
+          <w:bCs/>
+          <w:kern w:val="0"/>
+          <w:sz w:val="20"/>
+          <w:szCs w:val="20"/>
+        </w:rPr>
+        <w:t>Files available:</w:t>
+      </w:r>
     </w:p>
     <w:p>
       <w:pPr>
@@ -243,14 +418,7 @@
           <w:b/>
           <w:bCs/>
         </w:rPr>
-        <w:t xml:space="preserve">Node.js </w:t>
-      </w:r>
-      <w:r>
-        <w:rPr>
-          <w:b/>
-          <w:bCs/>
-        </w:rPr>
-        <w:t>(Backend)</w:t>
+        <w:t>Node.js (Backend)</w:t>
       </w:r>
     </w:p>
     <w:p>
@@ -278,70 +446,45 @@
           <w:sz w:val="20"/>
           <w:szCs w:val="20"/>
         </w:rPr>
-        <w:t>File name (</w:t>
-      </w:r>
-      <w:r>
-        <w:rPr>
-          <w:rFonts w:ascii="Arial-BoldMT" w:hAnsi="Arial-BoldMT" w:cs="Arial-BoldMT"/>
-          <w:b/>
-          <w:bCs/>
-          <w:kern w:val="0"/>
-          <w:sz w:val="20"/>
-          <w:szCs w:val="20"/>
-        </w:rPr>
-        <w:t>backend-node.js</w:t>
-      </w:r>
-      <w:r>
-        <w:rPr>
-          <w:rFonts w:ascii="Arial-BoldMT" w:hAnsi="Arial-BoldMT" w:cs="Arial-BoldMT"/>
-          <w:b/>
-          <w:bCs/>
-          <w:kern w:val="0"/>
-          <w:sz w:val="20"/>
-          <w:szCs w:val="20"/>
-        </w:rPr>
-        <w:t>)</w:t>
-      </w:r>
-    </w:p>
-    <w:p>
-      <w:pPr>
-        <w:rPr>
-          <w:rFonts w:ascii="Arial-BoldMT" w:hAnsi="Arial-BoldMT" w:cs="Arial-BoldMT"/>
-          <w:b/>
-          <w:bCs/>
-          <w:kern w:val="0"/>
-          <w:sz w:val="20"/>
-          <w:szCs w:val="20"/>
-        </w:rPr>
-      </w:pPr>
-    </w:p>
-    <w:p>
-      <w:r>
-        <w:rPr>
-          <w:rFonts w:ascii="Arial-BoldMT" w:hAnsi="Arial-BoldMT" w:cs="Arial-BoldMT"/>
-          <w:kern w:val="0"/>
-          <w:sz w:val="20"/>
-          <w:szCs w:val="20"/>
-        </w:rPr>
-        <w:t>ReactJS</w:t>
-      </w:r>
-      <w:r>
-        <w:rPr>
-          <w:rFonts w:ascii="Arial-BoldMT" w:hAnsi="Arial-BoldMT" w:cs="Arial-BoldMT"/>
-          <w:kern w:val="0"/>
-          <w:sz w:val="20"/>
-          <w:szCs w:val="20"/>
-        </w:rPr>
-        <w:t xml:space="preserve"> </w:t>
-      </w:r>
-      <w:r>
-        <w:t>(</w:t>
-      </w:r>
-      <w:r>
-        <w:t>Frontend</w:t>
-      </w:r>
-      <w:r>
-        <w:t>)</w:t>
+        <w:t>File name (backend-node.js)</w:t>
+      </w:r>
+    </w:p>
+    <w:p>
+      <w:pPr>
+        <w:rPr>
+          <w:rFonts w:ascii="Arial-BoldMT" w:hAnsi="Arial-BoldMT" w:cs="Arial-BoldMT"/>
+          <w:b/>
+          <w:bCs/>
+          <w:kern w:val="0"/>
+          <w:sz w:val="20"/>
+          <w:szCs w:val="20"/>
+        </w:rPr>
+      </w:pPr>
+    </w:p>
+    <w:p>
+      <w:pPr>
+        <w:rPr>
+          <w:b/>
+          <w:bCs/>
+        </w:rPr>
+      </w:pPr>
+      <w:r>
+        <w:rPr>
+          <w:rFonts w:ascii="Arial-BoldMT" w:hAnsi="Arial-BoldMT" w:cs="Arial-BoldMT"/>
+          <w:b/>
+          <w:bCs/>
+          <w:kern w:val="0"/>
+          <w:sz w:val="20"/>
+          <w:szCs w:val="20"/>
+        </w:rPr>
+        <w:t xml:space="preserve">ReactJS </w:t>
+      </w:r>
+      <w:r>
+        <w:rPr>
+          <w:b/>
+          <w:bCs/>
+        </w:rPr>
+        <w:t>(Frontend)</w:t>
       </w:r>
     </w:p>
     <w:p>
@@ -369,29 +512,7 @@
           <w:sz w:val="20"/>
           <w:szCs w:val="20"/>
         </w:rPr>
-        <w:t>File name (</w:t>
-      </w:r>
-      <w:r>
-        <w:rPr>
-          <w:rFonts w:ascii="Arial-BoldMT" w:hAnsi="Arial-BoldMT" w:cs="Arial-BoldMT"/>
-          <w:b/>
-          <w:bCs/>
-          <w:kern w:val="0"/>
-          <w:sz w:val="20"/>
-          <w:szCs w:val="20"/>
-        </w:rPr>
-        <w:t>frontend-react.js</w:t>
-      </w:r>
-      <w:r>
-        <w:rPr>
-          <w:rFonts w:ascii="Arial-BoldMT" w:hAnsi="Arial-BoldMT" w:cs="Arial-BoldMT"/>
-          <w:b/>
-          <w:bCs/>
-          <w:kern w:val="0"/>
-          <w:sz w:val="20"/>
-          <w:szCs w:val="20"/>
-        </w:rPr>
-        <w:t>)</w:t>
+        <w:t>File name (frontend-react.js)</w:t>
       </w:r>
     </w:p>
     <w:p>
@@ -447,384 +568,164 @@
     <w:p>
       <w:pPr>
         <w:rPr>
-          <w:rFonts w:ascii="Arial-BoldMT" w:hAnsi="Arial-BoldMT" w:cs="Arial-BoldMT"/>
-          <w:b/>
-          <w:bCs/>
-          <w:kern w:val="0"/>
-          <w:sz w:val="20"/>
-          <w:szCs w:val="20"/>
-        </w:rPr>
-      </w:pPr>
-    </w:p>
-    <w:p>
-      <w:pPr>
-        <w:rPr>
-          <w:rFonts w:ascii="ArialMT" w:hAnsi="ArialMT" w:cs="ArialMT"/>
-          <w:kern w:val="0"/>
-          <w:sz w:val="20"/>
-          <w:szCs w:val="20"/>
-        </w:rPr>
-      </w:pPr>
-      <w:r>
-        <w:rPr>
-          <w:rFonts w:ascii="ArialMT" w:hAnsi="ArialMT" w:cs="ArialMT"/>
-          <w:kern w:val="0"/>
-          <w:sz w:val="20"/>
-          <w:szCs w:val="20"/>
-        </w:rPr>
-        <w:t>3. Remarks :</w:t>
-      </w:r>
-    </w:p>
-    <w:p>
-      <w:pPr>
-        <w:rPr>
-          <w:rFonts w:ascii="ArialMT" w:hAnsi="ArialMT" w:cs="ArialMT"/>
-          <w:kern w:val="0"/>
-          <w:sz w:val="20"/>
-          <w:szCs w:val="20"/>
-        </w:rPr>
-      </w:pPr>
-      <w:r>
-        <w:rPr>
-          <w:rFonts w:ascii="ArialMT" w:hAnsi="ArialMT" w:cs="ArialMT"/>
-          <w:kern w:val="0"/>
-          <w:sz w:val="20"/>
-          <w:szCs w:val="20"/>
-        </w:rPr>
-        <w:t xml:space="preserve">b) </w:t>
-      </w:r>
-      <w:r>
-        <w:rPr>
-          <w:rFonts w:ascii="ArialMT" w:hAnsi="ArialMT" w:cs="ArialMT"/>
-          <w:kern w:val="0"/>
-          <w:sz w:val="20"/>
-          <w:szCs w:val="20"/>
-        </w:rPr>
-        <w:t>Written explanation of the logical improvement</w:t>
-      </w:r>
-    </w:p>
-    <w:p>
-      <w:r>
-        <w:rPr>
-          <w:rFonts w:ascii="ArialMT" w:hAnsi="ArialMT" w:cs="ArialMT"/>
-          <w:kern w:val="0"/>
-          <w:sz w:val="20"/>
-          <w:szCs w:val="20"/>
-        </w:rPr>
-        <w:t xml:space="preserve">- </w:t>
-      </w:r>
-      <w:r>
-        <w:rPr>
-          <w:rStyle w:val="Strong"/>
-        </w:rPr>
-        <w:t xml:space="preserve">Reduced </w:t>
-      </w:r>
-      <w:r>
-        <w:rPr>
-          <w:rStyle w:val="Strong"/>
-        </w:rPr>
-        <w:t>‘</w:t>
-      </w:r>
-      <w:r>
-        <w:rPr>
-          <w:rStyle w:val="Strong"/>
-        </w:rPr>
-        <w:t>SELECT</w:t>
-      </w:r>
-      <w:r>
-        <w:rPr>
-          <w:rStyle w:val="Strong"/>
-        </w:rPr>
-        <w:t>’</w:t>
-      </w:r>
-      <w:r>
-        <w:rPr>
-          <w:rStyle w:val="Strong"/>
-        </w:rPr>
-        <w:t xml:space="preserve"> Statement</w:t>
-      </w:r>
-      <w:r>
-        <w:rPr>
-          <w:rStyle w:val="Strong"/>
-        </w:rPr>
-        <w:t xml:space="preserve"> (</w:t>
-      </w:r>
-      <w:r>
-        <w:t>This reduces the amount of data retrieved from the database, which can improve query performance.</w:t>
-      </w:r>
-      <w:r>
-        <w:t>)</w:t>
-      </w:r>
-    </w:p>
-    <w:p>
-      <w:pPr>
-        <w:rPr>
-          <w:rStyle w:val="Strong"/>
-        </w:rPr>
-      </w:pPr>
-      <w:r>
-        <w:t xml:space="preserve">- </w:t>
-      </w:r>
-      <w:r>
-        <w:rPr>
-          <w:rStyle w:val="Strong"/>
-        </w:rPr>
-        <w:t xml:space="preserve">Optimized </w:t>
-      </w:r>
-      <w:r>
-        <w:rPr>
-          <w:rStyle w:val="Strong"/>
-        </w:rPr>
-        <w:t>‘</w:t>
-      </w:r>
-      <w:r>
-        <w:rPr>
-          <w:rStyle w:val="Strong"/>
-        </w:rPr>
-        <w:t>WHERE</w:t>
-      </w:r>
-      <w:r>
-        <w:rPr>
-          <w:rStyle w:val="Strong"/>
-        </w:rPr>
-        <w:t>’</w:t>
-      </w:r>
-      <w:r>
-        <w:rPr>
-          <w:rStyle w:val="Strong"/>
-        </w:rPr>
-        <w:t xml:space="preserve"> Clause</w:t>
-      </w:r>
-      <w:r>
-        <w:rPr>
-          <w:rStyle w:val="Strong"/>
-        </w:rPr>
-        <w:t xml:space="preserve"> (</w:t>
-      </w:r>
-      <w:r>
-        <w:t>U</w:t>
-      </w:r>
-      <w:r>
-        <w:t>s</w:t>
-      </w:r>
-      <w:r>
-        <w:t>age</w:t>
-      </w:r>
-      <w:r>
-        <w:t xml:space="preserve"> of a single </w:t>
-      </w:r>
-      <w:r>
-        <w:t>‘</w:t>
-      </w:r>
-      <w:r>
-        <w:t>WHERE</w:t>
-      </w:r>
-      <w:r>
-        <w:t>’</w:t>
-      </w:r>
-      <w:r>
-        <w:t xml:space="preserve"> clause with </w:t>
-      </w:r>
-      <w:r>
-        <w:t>‘</w:t>
-      </w:r>
-      <w:r>
-        <w:rPr>
-          <w:rStyle w:val="HTMLCode"/>
-          <w:rFonts w:eastAsiaTheme="minorEastAsia"/>
-        </w:rPr>
-        <w:t>OR’</w:t>
-      </w:r>
-      <w:r>
-        <w:t xml:space="preserve"> conditions </w:t>
-      </w:r>
-      <w:r>
-        <w:t>are</w:t>
-      </w:r>
-      <w:r>
-        <w:t xml:space="preserve"> simplified and more efficient compared to the multiple </w:t>
-      </w:r>
-      <w:r>
-        <w:rPr>
-          <w:rStyle w:val="HTMLCode"/>
-          <w:rFonts w:eastAsiaTheme="minorEastAsia"/>
-        </w:rPr>
-        <w:t>OR</w:t>
-      </w:r>
-      <w:r>
-        <w:t xml:space="preserve"> conditions</w:t>
-      </w:r>
-      <w:r>
-        <w:rPr>
-          <w:rStyle w:val="Strong"/>
-        </w:rPr>
-        <w:t>)</w:t>
-      </w:r>
-    </w:p>
-    <w:p>
-      <w:r>
-        <w:rPr>
-          <w:rStyle w:val="Strong"/>
-        </w:rPr>
-        <w:t xml:space="preserve">- </w:t>
-      </w:r>
-      <w:r>
-        <w:rPr>
-          <w:rStyle w:val="Strong"/>
-        </w:rPr>
-        <w:t>ORDER BY Clause</w:t>
-      </w:r>
-      <w:r>
-        <w:t xml:space="preserve">: </w:t>
-      </w:r>
-      <w:r>
-        <w:t>Usage of this is</w:t>
-      </w:r>
-      <w:r>
-        <w:t xml:space="preserve"> to sort the results based on the </w:t>
-      </w:r>
-      <w:r>
-        <w:t>‘</w:t>
+          <w:rFonts w:ascii="ArialMT" w:hAnsi="ArialMT" w:cs="ArialMT"/>
+          <w:b/>
+          <w:bCs/>
+          <w:kern w:val="0"/>
+          <w:sz w:val="20"/>
+          <w:szCs w:val="20"/>
+        </w:rPr>
+      </w:pPr>
+      <w:r>
+        <w:rPr>
+          <w:rFonts w:ascii="ArialMT" w:hAnsi="ArialMT" w:cs="ArialMT"/>
+          <w:b/>
+          <w:bCs/>
+          <w:kern w:val="0"/>
+          <w:sz w:val="20"/>
+          <w:szCs w:val="20"/>
+        </w:rPr>
+        <w:t xml:space="preserve">Total time spent to complete SQL </w:t>
+      </w:r>
+      <w:r>
+        <w:rPr>
+          <w:rFonts w:ascii="ArialMT" w:hAnsi="ArialMT" w:cs="ArialMT"/>
+          <w:b/>
+          <w:bCs/>
+          <w:kern w:val="0"/>
+          <w:sz w:val="20"/>
+          <w:szCs w:val="20"/>
+        </w:rPr>
+        <w:t>T</w:t>
+      </w:r>
+      <w:r>
+        <w:rPr>
+          <w:rFonts w:ascii="ArialMT" w:hAnsi="ArialMT" w:cs="ArialMT"/>
+          <w:b/>
+          <w:bCs/>
+          <w:kern w:val="0"/>
+          <w:sz w:val="20"/>
+          <w:szCs w:val="20"/>
+        </w:rPr>
+        <w:t xml:space="preserve">est </w:t>
+      </w:r>
+      <w:r>
+        <w:rPr>
+          <w:rFonts w:ascii="ArialMT" w:hAnsi="ArialMT" w:cs="ArialMT"/>
+          <w:b/>
+          <w:bCs/>
+          <w:kern w:val="0"/>
+          <w:sz w:val="20"/>
+          <w:szCs w:val="20"/>
+        </w:rPr>
+        <w:t>is about 2</w:t>
+      </w:r>
+      <w:r>
+        <w:rPr>
+          <w:rFonts w:ascii="ArialMT" w:hAnsi="ArialMT" w:cs="ArialMT"/>
+          <w:b/>
+          <w:bCs/>
+          <w:kern w:val="0"/>
+          <w:sz w:val="20"/>
+          <w:szCs w:val="20"/>
+        </w:rPr>
+        <w:t xml:space="preserve"> hours</w:t>
+      </w:r>
+      <w:r>
+        <w:rPr>
+          <w:rFonts w:ascii="ArialMT" w:hAnsi="ArialMT" w:cs="ArialMT"/>
+          <w:b/>
+          <w:bCs/>
+          <w:kern w:val="0"/>
+          <w:sz w:val="20"/>
+          <w:szCs w:val="20"/>
+        </w:rPr>
+        <w:t>+</w:t>
+      </w:r>
+    </w:p>
+    <w:p>
+      <w:pPr>
+        <w:pBdr>
+          <w:bottom w:val="single" w:sz="6" w:space="1" w:color="auto"/>
+        </w:pBdr>
+        <w:rPr>
+          <w:rFonts w:ascii="Arial-BoldMT" w:hAnsi="Arial-BoldMT" w:cs="Arial-BoldMT"/>
+          <w:b/>
+          <w:bCs/>
+          <w:kern w:val="0"/>
+          <w:sz w:val="20"/>
+          <w:szCs w:val="20"/>
+        </w:rPr>
+      </w:pPr>
+      <w:r>
+        <w:rPr>
+          <w:rFonts w:ascii="Arial-BoldMT" w:hAnsi="Arial-BoldMT" w:cs="Arial-BoldMT"/>
+          <w:b/>
+          <w:bCs/>
+          <w:kern w:val="0"/>
+          <w:sz w:val="20"/>
+          <w:szCs w:val="20"/>
+        </w:rPr>
+        <w:t xml:space="preserve">- There </w:t>
+      </w:r>
+      <w:proofErr w:type="gramStart"/>
+      <w:r>
+        <w:rPr>
+          <w:rFonts w:ascii="Arial-BoldMT" w:hAnsi="Arial-BoldMT" w:cs="Arial-BoldMT"/>
+          <w:b/>
+          <w:bCs/>
+          <w:kern w:val="0"/>
+          <w:sz w:val="20"/>
+          <w:szCs w:val="20"/>
+        </w:rPr>
+        <w:t>is</w:t>
+      </w:r>
+      <w:proofErr w:type="gramEnd"/>
+      <w:r>
+        <w:rPr>
+          <w:rFonts w:ascii="Arial-BoldMT" w:hAnsi="Arial-BoldMT" w:cs="Arial-BoldMT"/>
+          <w:b/>
+          <w:bCs/>
+          <w:kern w:val="0"/>
+          <w:sz w:val="20"/>
+          <w:szCs w:val="20"/>
+        </w:rPr>
+        <w:t xml:space="preserve"> 3 files</w:t>
+      </w:r>
+      <w:r>
+        <w:rPr>
+          <w:rFonts w:ascii="Arial-BoldMT" w:hAnsi="Arial-BoldMT" w:cs="Arial-BoldMT"/>
+          <w:b/>
+          <w:bCs/>
+          <w:kern w:val="0"/>
+          <w:sz w:val="20"/>
+          <w:szCs w:val="20"/>
+        </w:rPr>
+        <w:t xml:space="preserve"> to </w:t>
       </w:r>
       <w:proofErr w:type="spellStart"/>
       <w:r>
         <w:rPr>
-          <w:rStyle w:val="HTMLCode"/>
-          <w:rFonts w:eastAsiaTheme="minorEastAsia"/>
-        </w:rPr>
-        <w:t>sort_order</w:t>
+          <w:rFonts w:ascii="Arial-BoldMT" w:hAnsi="Arial-BoldMT" w:cs="Arial-BoldMT"/>
+          <w:b/>
+          <w:bCs/>
+          <w:kern w:val="0"/>
+          <w:sz w:val="20"/>
+          <w:szCs w:val="20"/>
+        </w:rPr>
+        <w:t>achive</w:t>
       </w:r>
       <w:proofErr w:type="spellEnd"/>
       <w:r>
         <w:rPr>
-          <w:rStyle w:val="HTMLCode"/>
-          <w:rFonts w:eastAsiaTheme="minorEastAsia"/>
-        </w:rPr>
-        <w:t>’</w:t>
-      </w:r>
-      <w:r>
-        <w:t xml:space="preserve"> and </w:t>
-      </w:r>
-      <w:r>
-        <w:t>‘</w:t>
-      </w:r>
-      <w:r>
-        <w:rPr>
-          <w:rStyle w:val="HTMLCode"/>
-          <w:rFonts w:eastAsiaTheme="minorEastAsia"/>
-        </w:rPr>
-        <w:t>id</w:t>
-      </w:r>
-      <w:r>
-        <w:rPr>
-          <w:rStyle w:val="HTMLCode"/>
-          <w:rFonts w:eastAsiaTheme="minorEastAsia"/>
-        </w:rPr>
-        <w:t>’</w:t>
-      </w:r>
-      <w:r>
-        <w:t xml:space="preserve"> columns. This can help in efficiently fetching the desired results with the specified sorting order.</w:t>
-      </w:r>
-    </w:p>
-    <w:p>
-      <w:pPr>
-        <w:rPr>
-          <w:b/>
-          <w:bCs/>
-        </w:rPr>
-      </w:pPr>
-    </w:p>
-    <w:p>
-      <w:pPr>
-        <w:rPr>
-          <w:rFonts w:ascii="ArialMT" w:hAnsi="ArialMT" w:cs="ArialMT"/>
-          <w:kern w:val="0"/>
-          <w:sz w:val="20"/>
-          <w:szCs w:val="20"/>
-        </w:rPr>
-      </w:pPr>
-      <w:r>
-        <w:rPr>
-          <w:rFonts w:ascii="ArialMT" w:hAnsi="ArialMT" w:cs="ArialMT"/>
-          <w:kern w:val="0"/>
-          <w:sz w:val="20"/>
-          <w:szCs w:val="20"/>
-        </w:rPr>
-        <w:t>c)</w:t>
-      </w:r>
-    </w:p>
-    <w:p>
-      <w:pPr>
-        <w:rPr>
-          <w:rFonts w:ascii="ArialMT" w:hAnsi="ArialMT" w:cs="ArialMT"/>
-          <w:kern w:val="0"/>
-          <w:sz w:val="20"/>
-          <w:szCs w:val="20"/>
-        </w:rPr>
-      </w:pPr>
-      <w:r>
-        <w:rPr>
-          <w:rFonts w:ascii="ArialMT" w:hAnsi="ArialMT" w:cs="ArialMT"/>
-          <w:kern w:val="0"/>
-          <w:sz w:val="20"/>
-          <w:szCs w:val="20"/>
-        </w:rPr>
-        <w:t>- T</w:t>
-      </w:r>
-      <w:r>
-        <w:rPr>
-          <w:rFonts w:ascii="ArialMT" w:hAnsi="ArialMT" w:cs="ArialMT"/>
-          <w:kern w:val="0"/>
-          <w:sz w:val="20"/>
-          <w:szCs w:val="20"/>
-        </w:rPr>
-        <w:t>otal time spent</w:t>
-      </w:r>
-      <w:r>
-        <w:rPr>
-          <w:rFonts w:ascii="ArialMT" w:hAnsi="ArialMT" w:cs="ArialMT"/>
-          <w:kern w:val="0"/>
-          <w:sz w:val="20"/>
-          <w:szCs w:val="20"/>
-        </w:rPr>
-        <w:t xml:space="preserve"> to complete SQL test about </w:t>
-      </w:r>
-      <w:r>
-        <w:rPr>
-          <w:rFonts w:ascii="ArialMT" w:hAnsi="ArialMT" w:cs="ArialMT"/>
-          <w:kern w:val="0"/>
-          <w:sz w:val="20"/>
-          <w:szCs w:val="20"/>
-        </w:rPr>
-        <w:t>3</w:t>
-      </w:r>
-      <w:r>
-        <w:rPr>
-          <w:rFonts w:ascii="ArialMT" w:hAnsi="ArialMT" w:cs="ArialMT"/>
-          <w:kern w:val="0"/>
-          <w:sz w:val="20"/>
-          <w:szCs w:val="20"/>
-        </w:rPr>
-        <w:t xml:space="preserve"> hours+</w:t>
-      </w:r>
-    </w:p>
-    <w:p>
-      <w:pPr>
-        <w:rPr>
-          <w:rFonts w:ascii="ArialMT" w:hAnsi="ArialMT" w:cs="ArialMT"/>
-          <w:kern w:val="0"/>
-          <w:sz w:val="20"/>
-          <w:szCs w:val="20"/>
-        </w:rPr>
-      </w:pPr>
-      <w:r>
-        <w:rPr>
-          <w:rFonts w:ascii="ArialMT" w:hAnsi="ArialMT" w:cs="ArialMT"/>
-          <w:kern w:val="0"/>
-          <w:sz w:val="20"/>
-          <w:szCs w:val="20"/>
-        </w:rPr>
-        <w:t>Includes the below:</w:t>
+          <w:rFonts w:ascii="Arial-BoldMT" w:hAnsi="Arial-BoldMT" w:cs="Arial-BoldMT"/>
+          <w:b/>
+          <w:bCs/>
+          <w:kern w:val="0"/>
+          <w:sz w:val="20"/>
+          <w:szCs w:val="20"/>
+        </w:rPr>
+        <w:t xml:space="preserve"> the following:</w:t>
       </w:r>
     </w:p>
     <w:p>
@@ -848,30 +749,6 @@
           <w:sz w:val="20"/>
           <w:szCs w:val="20"/>
         </w:rPr>
-        <w:t>Explaining logic used to optimize query.</w:t>
-      </w:r>
-    </w:p>
-    <w:p>
-      <w:pPr>
-        <w:pStyle w:val="ListParagraph"/>
-        <w:numPr>
-          <w:ilvl w:val="0"/>
-          <w:numId w:val="4"/>
-        </w:numPr>
-        <w:rPr>
-          <w:rFonts w:ascii="ArialMT" w:hAnsi="ArialMT" w:cs="ArialMT"/>
-          <w:kern w:val="0"/>
-          <w:sz w:val="20"/>
-          <w:szCs w:val="20"/>
-        </w:rPr>
-      </w:pPr>
-      <w:r>
-        <w:rPr>
-          <w:rFonts w:ascii="ArialMT" w:hAnsi="ArialMT" w:cs="ArialMT"/>
-          <w:kern w:val="0"/>
-          <w:sz w:val="20"/>
-          <w:szCs w:val="20"/>
-        </w:rPr>
         <w:t xml:space="preserve">Create </w:t>
       </w:r>
       <w:r>
@@ -963,6 +840,435 @@
           <w:szCs w:val="20"/>
         </w:rPr>
         <w:t xml:space="preserve"> query.</w:t>
+      </w:r>
+    </w:p>
+    <w:p>
+      <w:pPr>
+        <w:pBdr>
+          <w:bottom w:val="single" w:sz="6" w:space="1" w:color="auto"/>
+        </w:pBdr>
+        <w:rPr>
+          <w:rFonts w:ascii="Arial-BoldMT" w:hAnsi="Arial-BoldMT" w:cs="Arial-BoldMT"/>
+          <w:b/>
+          <w:bCs/>
+          <w:kern w:val="0"/>
+          <w:sz w:val="20"/>
+          <w:szCs w:val="20"/>
+        </w:rPr>
+      </w:pPr>
+    </w:p>
+    <w:p>
+      <w:pPr>
+        <w:rPr>
+          <w:rFonts w:ascii="ArialMT" w:hAnsi="ArialMT" w:cs="ArialMT"/>
+          <w:b/>
+          <w:bCs/>
+          <w:kern w:val="0"/>
+          <w:sz w:val="20"/>
+          <w:szCs w:val="20"/>
+        </w:rPr>
+      </w:pPr>
+      <w:r>
+        <w:rPr>
+          <w:rFonts w:ascii="ArialMT" w:hAnsi="ArialMT" w:cs="ArialMT"/>
+          <w:b/>
+          <w:bCs/>
+          <w:kern w:val="0"/>
+          <w:sz w:val="20"/>
+          <w:szCs w:val="20"/>
+        </w:rPr>
+        <w:t>Files available:</w:t>
+      </w:r>
+    </w:p>
+    <w:p>
+      <w:pPr>
+        <w:rPr>
+          <w:rFonts w:ascii="ArialMT" w:hAnsi="ArialMT" w:cs="ArialMT"/>
+          <w:kern w:val="0"/>
+          <w:sz w:val="20"/>
+          <w:szCs w:val="20"/>
+        </w:rPr>
+      </w:pPr>
+      <w:r>
+        <w:rPr>
+          <w:rFonts w:ascii="ArialMT" w:hAnsi="ArialMT" w:cs="ArialMT"/>
+          <w:kern w:val="0"/>
+          <w:sz w:val="20"/>
+          <w:szCs w:val="20"/>
+        </w:rPr>
+        <w:br/>
+      </w:r>
+      <w:r>
+        <w:rPr>
+          <w:rFonts w:ascii="ArialMT" w:hAnsi="ArialMT" w:cs="ArialMT"/>
+          <w:kern w:val="0"/>
+          <w:sz w:val="20"/>
+          <w:szCs w:val="20"/>
+        </w:rPr>
+        <w:t>create-required-</w:t>
+      </w:r>
+      <w:proofErr w:type="spellStart"/>
+      <w:r>
+        <w:rPr>
+          <w:rFonts w:ascii="ArialMT" w:hAnsi="ArialMT" w:cs="ArialMT"/>
+          <w:kern w:val="0"/>
+          <w:sz w:val="20"/>
+          <w:szCs w:val="20"/>
+        </w:rPr>
+        <w:t>tables.sql</w:t>
+      </w:r>
+      <w:proofErr w:type="spellEnd"/>
+      <w:r>
+        <w:rPr>
+          <w:rFonts w:ascii="ArialMT" w:hAnsi="ArialMT" w:cs="ArialMT"/>
+          <w:kern w:val="0"/>
+          <w:sz w:val="20"/>
+          <w:szCs w:val="20"/>
+        </w:rPr>
+        <w:t xml:space="preserve"> </w:t>
+      </w:r>
+      <w:r>
+        <w:rPr>
+          <w:rFonts w:ascii="ArialMT" w:hAnsi="ArialMT" w:cs="ArialMT"/>
+          <w:b/>
+          <w:bCs/>
+          <w:kern w:val="0"/>
+          <w:sz w:val="20"/>
+          <w:szCs w:val="20"/>
+        </w:rPr>
+        <w:t>(Create Tables required)</w:t>
+      </w:r>
+    </w:p>
+    <w:p>
+      <w:pPr>
+        <w:rPr>
+          <w:rFonts w:ascii="ArialMT" w:hAnsi="ArialMT" w:cs="ArialMT"/>
+          <w:b/>
+          <w:bCs/>
+          <w:kern w:val="0"/>
+          <w:sz w:val="20"/>
+          <w:szCs w:val="20"/>
+        </w:rPr>
+      </w:pPr>
+      <w:r>
+        <w:rPr>
+          <w:rFonts w:ascii="ArialMT" w:hAnsi="ArialMT" w:cs="ArialMT"/>
+          <w:kern w:val="0"/>
+          <w:sz w:val="20"/>
+          <w:szCs w:val="20"/>
+        </w:rPr>
+        <w:t>insert-dummy-data-into-required-</w:t>
+      </w:r>
+      <w:proofErr w:type="spellStart"/>
+      <w:r>
+        <w:rPr>
+          <w:rFonts w:ascii="ArialMT" w:hAnsi="ArialMT" w:cs="ArialMT"/>
+          <w:kern w:val="0"/>
+          <w:sz w:val="20"/>
+          <w:szCs w:val="20"/>
+        </w:rPr>
+        <w:t>tables.sql</w:t>
+      </w:r>
+      <w:proofErr w:type="spellEnd"/>
+      <w:r>
+        <w:rPr>
+          <w:rFonts w:ascii="ArialMT" w:hAnsi="ArialMT" w:cs="ArialMT"/>
+          <w:kern w:val="0"/>
+          <w:sz w:val="20"/>
+          <w:szCs w:val="20"/>
+        </w:rPr>
+        <w:t xml:space="preserve"> </w:t>
+      </w:r>
+      <w:r>
+        <w:rPr>
+          <w:rFonts w:ascii="ArialMT" w:hAnsi="ArialMT" w:cs="ArialMT"/>
+          <w:b/>
+          <w:bCs/>
+          <w:kern w:val="0"/>
+          <w:sz w:val="20"/>
+          <w:szCs w:val="20"/>
+        </w:rPr>
+        <w:t>(Insert Dummy data into tables)</w:t>
+      </w:r>
+    </w:p>
+    <w:p>
+      <w:pPr>
+        <w:rPr>
+          <w:rFonts w:ascii="ArialMT" w:hAnsi="ArialMT" w:cs="ArialMT"/>
+          <w:kern w:val="0"/>
+          <w:sz w:val="20"/>
+          <w:szCs w:val="20"/>
+        </w:rPr>
+      </w:pPr>
+      <w:r>
+        <w:rPr>
+          <w:rFonts w:ascii="ArialMT" w:hAnsi="ArialMT" w:cs="ArialMT"/>
+          <w:kern w:val="0"/>
+          <w:sz w:val="20"/>
+          <w:szCs w:val="20"/>
+        </w:rPr>
+        <w:t>optimize-</w:t>
+      </w:r>
+      <w:proofErr w:type="spellStart"/>
+      <w:r>
+        <w:rPr>
+          <w:rFonts w:ascii="ArialMT" w:hAnsi="ArialMT" w:cs="ArialMT"/>
+          <w:kern w:val="0"/>
+          <w:sz w:val="20"/>
+          <w:szCs w:val="20"/>
+        </w:rPr>
+        <w:t>sql</w:t>
+      </w:r>
+      <w:proofErr w:type="spellEnd"/>
+      <w:r>
+        <w:rPr>
+          <w:rFonts w:ascii="ArialMT" w:hAnsi="ArialMT" w:cs="ArialMT"/>
+          <w:kern w:val="0"/>
+          <w:sz w:val="20"/>
+          <w:szCs w:val="20"/>
+        </w:rPr>
+        <w:t>-</w:t>
+      </w:r>
+      <w:proofErr w:type="spellStart"/>
+      <w:r>
+        <w:rPr>
+          <w:rFonts w:ascii="ArialMT" w:hAnsi="ArialMT" w:cs="ArialMT"/>
+          <w:kern w:val="0"/>
+          <w:sz w:val="20"/>
+          <w:szCs w:val="20"/>
+        </w:rPr>
+        <w:t>query.sql</w:t>
+      </w:r>
+      <w:proofErr w:type="spellEnd"/>
+      <w:r>
+        <w:rPr>
+          <w:rFonts w:ascii="ArialMT" w:hAnsi="ArialMT" w:cs="ArialMT"/>
+          <w:kern w:val="0"/>
+          <w:sz w:val="20"/>
+          <w:szCs w:val="20"/>
+        </w:rPr>
+        <w:t xml:space="preserve"> </w:t>
+      </w:r>
+      <w:r>
+        <w:rPr>
+          <w:rFonts w:ascii="ArialMT" w:hAnsi="ArialMT" w:cs="ArialMT"/>
+          <w:b/>
+          <w:bCs/>
+          <w:kern w:val="0"/>
+          <w:sz w:val="20"/>
+          <w:szCs w:val="20"/>
+        </w:rPr>
+        <w:t>(</w:t>
+      </w:r>
+      <w:r>
+        <w:rPr>
+          <w:rFonts w:ascii="ArialMT" w:hAnsi="ArialMT" w:cs="ArialMT"/>
+          <w:b/>
+          <w:bCs/>
+          <w:kern w:val="0"/>
+          <w:sz w:val="20"/>
+          <w:szCs w:val="20"/>
+        </w:rPr>
+        <w:t>Select query Optimized code</w:t>
+      </w:r>
+      <w:r>
+        <w:rPr>
+          <w:rFonts w:ascii="ArialMT" w:hAnsi="ArialMT" w:cs="ArialMT"/>
+          <w:b/>
+          <w:bCs/>
+          <w:kern w:val="0"/>
+          <w:sz w:val="20"/>
+          <w:szCs w:val="20"/>
+        </w:rPr>
+        <w:t>)</w:t>
+      </w:r>
+    </w:p>
+    <w:p>
+      <w:pPr>
+        <w:pBdr>
+          <w:bottom w:val="single" w:sz="6" w:space="1" w:color="auto"/>
+        </w:pBdr>
+        <w:rPr>
+          <w:rFonts w:ascii="Arial-BoldMT" w:hAnsi="Arial-BoldMT" w:cs="Arial-BoldMT"/>
+          <w:b/>
+          <w:bCs/>
+          <w:kern w:val="0"/>
+          <w:sz w:val="20"/>
+          <w:szCs w:val="20"/>
+        </w:rPr>
+      </w:pPr>
+    </w:p>
+    <w:p>
+      <w:pPr>
+        <w:rPr>
+          <w:rFonts w:ascii="Arial-BoldMT" w:hAnsi="Arial-BoldMT" w:cs="Arial-BoldMT"/>
+          <w:b/>
+          <w:bCs/>
+          <w:kern w:val="0"/>
+          <w:sz w:val="20"/>
+          <w:szCs w:val="20"/>
+        </w:rPr>
+      </w:pPr>
+    </w:p>
+    <w:p>
+      <w:pPr>
+        <w:rPr>
+          <w:rFonts w:ascii="ArialMT" w:hAnsi="ArialMT" w:cs="ArialMT"/>
+          <w:kern w:val="0"/>
+          <w:sz w:val="20"/>
+          <w:szCs w:val="20"/>
+        </w:rPr>
+      </w:pPr>
+      <w:r>
+        <w:rPr>
+          <w:rFonts w:ascii="ArialMT" w:hAnsi="ArialMT" w:cs="ArialMT"/>
+          <w:kern w:val="0"/>
+          <w:sz w:val="20"/>
+          <w:szCs w:val="20"/>
+        </w:rPr>
+        <w:t xml:space="preserve">3. </w:t>
+      </w:r>
+      <w:proofErr w:type="gramStart"/>
+      <w:r>
+        <w:rPr>
+          <w:rFonts w:ascii="ArialMT" w:hAnsi="ArialMT" w:cs="ArialMT"/>
+          <w:kern w:val="0"/>
+          <w:sz w:val="20"/>
+          <w:szCs w:val="20"/>
+        </w:rPr>
+        <w:t>Remarks :</w:t>
+      </w:r>
+      <w:proofErr w:type="gramEnd"/>
+    </w:p>
+    <w:p>
+      <w:pPr>
+        <w:rPr>
+          <w:rFonts w:ascii="ArialMT" w:hAnsi="ArialMT" w:cs="ArialMT"/>
+          <w:kern w:val="0"/>
+          <w:sz w:val="20"/>
+          <w:szCs w:val="20"/>
+        </w:rPr>
+      </w:pPr>
+      <w:r>
+        <w:rPr>
+          <w:rFonts w:ascii="ArialMT" w:hAnsi="ArialMT" w:cs="ArialMT"/>
+          <w:kern w:val="0"/>
+          <w:sz w:val="20"/>
+          <w:szCs w:val="20"/>
+        </w:rPr>
+        <w:t>b) Written explanation of the logical improvement</w:t>
+      </w:r>
+    </w:p>
+    <w:p>
+      <w:r>
+        <w:rPr>
+          <w:rFonts w:ascii="ArialMT" w:hAnsi="ArialMT" w:cs="ArialMT"/>
+          <w:kern w:val="0"/>
+          <w:sz w:val="20"/>
+          <w:szCs w:val="20"/>
+        </w:rPr>
+        <w:lastRenderedPageBreak/>
+        <w:t xml:space="preserve">- </w:t>
+      </w:r>
+      <w:r>
+        <w:rPr>
+          <w:rStyle w:val="Strong"/>
+        </w:rPr>
+        <w:t>Reduced ‘SELECT’ Statement (</w:t>
+      </w:r>
+      <w:r>
+        <w:t>This reduces the amount of data retrieved from the database, which can improve query performance.)</w:t>
+      </w:r>
+    </w:p>
+    <w:p>
+      <w:pPr>
+        <w:rPr>
+          <w:rStyle w:val="Strong"/>
+        </w:rPr>
+      </w:pPr>
+      <w:r>
+        <w:t xml:space="preserve">- </w:t>
+      </w:r>
+      <w:r>
+        <w:rPr>
+          <w:rStyle w:val="Strong"/>
+        </w:rPr>
+        <w:t>Optimized ‘WHERE’ Clause (</w:t>
+      </w:r>
+      <w:r>
+        <w:t>Usage of a single ‘WHERE’ clause with ‘</w:t>
+      </w:r>
+      <w:r>
+        <w:rPr>
+          <w:rStyle w:val="HTMLCode"/>
+          <w:rFonts w:eastAsiaTheme="minorEastAsia"/>
+        </w:rPr>
+        <w:t>OR’</w:t>
+      </w:r>
+      <w:r>
+        <w:t xml:space="preserve"> conditions </w:t>
+      </w:r>
+      <w:r>
+        <w:t>are</w:t>
+      </w:r>
+      <w:r>
+        <w:t xml:space="preserve"> simplified and more efficient compared to the multiple </w:t>
+      </w:r>
+      <w:r>
+        <w:rPr>
+          <w:rStyle w:val="HTMLCode"/>
+          <w:rFonts w:eastAsiaTheme="minorEastAsia"/>
+        </w:rPr>
+        <w:t>OR</w:t>
+      </w:r>
+      <w:r>
+        <w:t xml:space="preserve"> conditions</w:t>
+      </w:r>
+      <w:r>
+        <w:rPr>
+          <w:rStyle w:val="Strong"/>
+        </w:rPr>
+        <w:t>)</w:t>
+      </w:r>
+    </w:p>
+    <w:p>
+      <w:r>
+        <w:rPr>
+          <w:rStyle w:val="Strong"/>
+        </w:rPr>
+        <w:t>- ORDER BY Clause</w:t>
+      </w:r>
+      <w:r>
+        <w:t>: Usage of this is to sort the results based on the ‘</w:t>
+      </w:r>
+      <w:proofErr w:type="spellStart"/>
+      <w:r>
+        <w:rPr>
+          <w:rStyle w:val="HTMLCode"/>
+          <w:rFonts w:eastAsiaTheme="minorEastAsia"/>
+        </w:rPr>
+        <w:t>sort_order</w:t>
+      </w:r>
+      <w:proofErr w:type="spellEnd"/>
+      <w:r>
+        <w:rPr>
+          <w:rStyle w:val="HTMLCode"/>
+          <w:rFonts w:eastAsiaTheme="minorEastAsia"/>
+        </w:rPr>
+        <w:t>’</w:t>
+      </w:r>
+      <w:r>
+        <w:t xml:space="preserve"> and ‘</w:t>
+      </w:r>
+      <w:r>
+        <w:rPr>
+          <w:rStyle w:val="HTMLCode"/>
+          <w:rFonts w:eastAsiaTheme="minorEastAsia"/>
+        </w:rPr>
+        <w:t>id’</w:t>
+      </w:r>
+      <w:r>
+        <w:t xml:space="preserve"> columns. This can help in efficiently fetching the desired results with the specified sorting order.</w:t>
       </w:r>
     </w:p>
     <w:sectPr>

</xml_diff>